<commit_message>
Punto B del informe
</commit_message>
<xml_diff>
--- a/Informe.docx
+++ b/Informe.docx
@@ -7,16 +7,14 @@
         <w:ind w:firstLine="0"/>
         <w:jc w:val="center"/>
         <w:rPr>
-          <w:rFonts w:ascii="Times New Roman" w:hAnsi="Times New Roman" w:cs="Times New Roman"/>
-          <w:sz w:val="24"/>
+          <w:rFonts w:cs="Times New Roman"/>
           <w:szCs w:val="24"/>
           <w:lang w:val="es-419"/>
         </w:rPr>
       </w:pPr>
       <w:r>
         <w:rPr>
-          <w:rFonts w:ascii="Times New Roman" w:hAnsi="Times New Roman" w:cs="Times New Roman"/>
-          <w:sz w:val="24"/>
+          <w:rFonts w:cs="Times New Roman"/>
           <w:szCs w:val="24"/>
           <w:lang w:val="es-419"/>
         </w:rPr>
@@ -28,8 +26,7 @@
         <w:ind w:firstLine="0"/>
         <w:jc w:val="center"/>
         <w:rPr>
-          <w:rFonts w:ascii="Times New Roman" w:hAnsi="Times New Roman" w:cs="Times New Roman"/>
-          <w:sz w:val="24"/>
+          <w:rFonts w:cs="Times New Roman"/>
           <w:szCs w:val="24"/>
           <w:lang w:val="es-419"/>
         </w:rPr>
@@ -40,8 +37,7 @@
         <w:ind w:firstLine="0"/>
         <w:jc w:val="center"/>
         <w:rPr>
-          <w:rFonts w:ascii="Times New Roman" w:hAnsi="Times New Roman" w:cs="Times New Roman"/>
-          <w:sz w:val="24"/>
+          <w:rFonts w:cs="Times New Roman"/>
           <w:szCs w:val="24"/>
           <w:lang w:val="es-419"/>
         </w:rPr>
@@ -52,8 +48,7 @@
         <w:ind w:firstLine="0"/>
         <w:jc w:val="center"/>
         <w:rPr>
-          <w:rFonts w:ascii="Times New Roman" w:hAnsi="Times New Roman" w:cs="Times New Roman"/>
-          <w:sz w:val="24"/>
+          <w:rFonts w:cs="Times New Roman"/>
           <w:szCs w:val="24"/>
           <w:lang w:val="es-419"/>
         </w:rPr>
@@ -116,8 +111,7 @@
         <w:ind w:firstLine="0"/>
         <w:jc w:val="center"/>
         <w:rPr>
-          <w:rFonts w:ascii="Times New Roman" w:hAnsi="Times New Roman" w:cs="Times New Roman"/>
-          <w:sz w:val="24"/>
+          <w:rFonts w:cs="Times New Roman"/>
           <w:szCs w:val="24"/>
           <w:lang w:val="es-419"/>
         </w:rPr>
@@ -128,16 +122,14 @@
         <w:ind w:firstLine="0"/>
         <w:jc w:val="center"/>
         <w:rPr>
-          <w:rFonts w:ascii="Times New Roman" w:hAnsi="Times New Roman" w:cs="Times New Roman"/>
-          <w:sz w:val="24"/>
+          <w:rFonts w:cs="Times New Roman"/>
           <w:szCs w:val="24"/>
           <w:lang w:val="es-419"/>
         </w:rPr>
       </w:pPr>
       <w:r>
         <w:rPr>
-          <w:rFonts w:ascii="Times New Roman" w:hAnsi="Times New Roman" w:cs="Times New Roman"/>
-          <w:sz w:val="24"/>
+          <w:rFonts w:cs="Times New Roman"/>
           <w:szCs w:val="24"/>
           <w:lang w:val="es-419"/>
         </w:rPr>
@@ -149,8 +141,7 @@
         <w:ind w:firstLine="0"/>
         <w:jc w:val="center"/>
         <w:rPr>
-          <w:rFonts w:ascii="Times New Roman" w:hAnsi="Times New Roman" w:cs="Times New Roman"/>
-          <w:sz w:val="24"/>
+          <w:rFonts w:cs="Times New Roman"/>
           <w:szCs w:val="24"/>
           <w:lang w:val="es-419"/>
         </w:rPr>
@@ -161,8 +152,7 @@
         <w:ind w:firstLine="0"/>
         <w:jc w:val="center"/>
         <w:rPr>
-          <w:rFonts w:ascii="Times New Roman" w:hAnsi="Times New Roman" w:cs="Times New Roman"/>
-          <w:sz w:val="24"/>
+          <w:rFonts w:cs="Times New Roman"/>
           <w:szCs w:val="24"/>
           <w:lang w:val="es-419"/>
         </w:rPr>
@@ -173,16 +163,14 @@
         <w:ind w:firstLine="0"/>
         <w:jc w:val="center"/>
         <w:rPr>
-          <w:rFonts w:ascii="Times New Roman" w:hAnsi="Times New Roman" w:cs="Times New Roman"/>
-          <w:sz w:val="24"/>
+          <w:rFonts w:cs="Times New Roman"/>
           <w:szCs w:val="24"/>
           <w:lang w:val="es-419"/>
         </w:rPr>
       </w:pPr>
       <w:r>
         <w:rPr>
-          <w:rFonts w:ascii="Times New Roman" w:hAnsi="Times New Roman" w:cs="Times New Roman"/>
-          <w:sz w:val="24"/>
+          <w:rFonts w:cs="Times New Roman"/>
           <w:szCs w:val="24"/>
           <w:lang w:val="es-419"/>
         </w:rPr>
@@ -194,8 +182,7 @@
         <w:ind w:firstLine="0"/>
         <w:jc w:val="center"/>
         <w:rPr>
-          <w:rFonts w:ascii="Times New Roman" w:hAnsi="Times New Roman" w:cs="Times New Roman"/>
-          <w:sz w:val="24"/>
+          <w:rFonts w:cs="Times New Roman"/>
           <w:szCs w:val="24"/>
           <w:lang w:val="es-419"/>
         </w:rPr>
@@ -206,8 +193,7 @@
         <w:ind w:firstLine="0"/>
         <w:jc w:val="center"/>
         <w:rPr>
-          <w:rFonts w:ascii="Times New Roman" w:hAnsi="Times New Roman" w:cs="Times New Roman"/>
-          <w:sz w:val="24"/>
+          <w:rFonts w:cs="Times New Roman"/>
           <w:szCs w:val="24"/>
           <w:lang w:val="es-419"/>
         </w:rPr>
@@ -218,16 +204,14 @@
         <w:ind w:firstLine="0"/>
         <w:jc w:val="center"/>
         <w:rPr>
-          <w:rFonts w:ascii="Times New Roman" w:hAnsi="Times New Roman" w:cs="Times New Roman"/>
-          <w:sz w:val="24"/>
+          <w:rFonts w:cs="Times New Roman"/>
           <w:szCs w:val="24"/>
           <w:lang w:val="es-CO"/>
         </w:rPr>
       </w:pPr>
       <w:r>
         <w:rPr>
-          <w:rFonts w:ascii="Times New Roman" w:hAnsi="Times New Roman" w:cs="Times New Roman"/>
-          <w:sz w:val="24"/>
+          <w:rFonts w:cs="Times New Roman"/>
           <w:szCs w:val="24"/>
           <w:lang w:val="es-419"/>
         </w:rPr>
@@ -235,8 +219,7 @@
       </w:r>
       <w:r>
         <w:rPr>
-          <w:rFonts w:ascii="Times New Roman" w:hAnsi="Times New Roman" w:cs="Times New Roman"/>
-          <w:sz w:val="24"/>
+          <w:rFonts w:cs="Times New Roman"/>
           <w:szCs w:val="24"/>
           <w:lang w:val="es-CO"/>
         </w:rPr>
@@ -248,8 +231,7 @@
         <w:ind w:firstLine="0"/>
         <w:jc w:val="center"/>
         <w:rPr>
-          <w:rFonts w:ascii="Times New Roman" w:hAnsi="Times New Roman" w:cs="Times New Roman"/>
-          <w:sz w:val="24"/>
+          <w:rFonts w:cs="Times New Roman"/>
           <w:szCs w:val="24"/>
           <w:lang w:val="es-CO"/>
         </w:rPr>
@@ -260,8 +242,7 @@
         <w:ind w:firstLine="0"/>
         <w:jc w:val="center"/>
         <w:rPr>
-          <w:rFonts w:ascii="Times New Roman" w:hAnsi="Times New Roman" w:cs="Times New Roman"/>
-          <w:sz w:val="24"/>
+          <w:rFonts w:cs="Times New Roman"/>
           <w:szCs w:val="24"/>
           <w:lang w:val="es-CO"/>
         </w:rPr>
@@ -272,16 +253,14 @@
         <w:ind w:firstLine="0"/>
         <w:jc w:val="center"/>
         <w:rPr>
-          <w:rFonts w:ascii="Times New Roman" w:hAnsi="Times New Roman" w:cs="Times New Roman"/>
-          <w:sz w:val="24"/>
+          <w:rFonts w:cs="Times New Roman"/>
           <w:szCs w:val="24"/>
           <w:lang w:val="es-CO"/>
         </w:rPr>
       </w:pPr>
       <w:r>
         <w:rPr>
-          <w:rFonts w:ascii="Times New Roman" w:hAnsi="Times New Roman" w:cs="Times New Roman"/>
-          <w:sz w:val="24"/>
+          <w:rFonts w:cs="Times New Roman"/>
           <w:szCs w:val="24"/>
           <w:lang w:val="es-CO"/>
         </w:rPr>
@@ -291,7 +270,12 @@
     <w:sdt>
       <w:sdtPr>
         <w:rPr>
-          <w:lang w:val="es-ES"/>
+          <w:rFonts w:ascii="Calibri" w:eastAsia="Calibri" w:hAnsi="Calibri" w:cs="Arial"/>
+          <w:color w:val="auto"/>
+          <w:sz w:val="22"/>
+          <w:szCs w:val="21"/>
+          <w:shd w:val="clear" w:color="auto" w:fill="FFFFFF"/>
+          <w:lang w:val="es-ES" w:eastAsia="en-US"/>
         </w:rPr>
         <w:id w:val="524597264"/>
         <w:docPartObj>
@@ -301,14 +285,10 @@
       </w:sdtPr>
       <w:sdtEndPr>
         <w:rPr>
-          <w:rFonts w:ascii="Calibri" w:eastAsia="Calibri" w:hAnsi="Calibri" w:cs="Arial"/>
+          <w:rFonts w:ascii="Times New Roman" w:hAnsi="Times New Roman"/>
           <w:b/>
           <w:bCs/>
-          <w:color w:val="auto"/>
-          <w:sz w:val="22"/>
-          <w:szCs w:val="21"/>
-          <w:shd w:val="clear" w:color="auto" w:fill="FFFFFF"/>
-          <w:lang w:eastAsia="en-US"/>
+          <w:sz w:val="24"/>
         </w:rPr>
       </w:sdtEndPr>
       <w:sdtContent>
@@ -327,12 +307,14 @@
           <w:pPr>
             <w:pStyle w:val="TDC1"/>
             <w:tabs>
+              <w:tab w:val="left" w:pos="1320"/>
               <w:tab w:val="right" w:pos="9350"/>
             </w:tabs>
             <w:rPr>
               <w:rFonts w:asciiTheme="minorHAnsi" w:eastAsiaTheme="minorEastAsia" w:hAnsiTheme="minorHAnsi" w:cstheme="minorBidi"/>
               <w:noProof/>
               <w:kern w:val="2"/>
+              <w:sz w:val="22"/>
               <w:szCs w:val="22"/>
               <w:shd w:val="clear" w:color="auto" w:fill="auto"/>
               <w:lang w:val="es-CO" w:eastAsia="es-CO"/>
@@ -348,13 +330,34 @@
           <w:r>
             <w:fldChar w:fldCharType="separate"/>
           </w:r>
-          <w:hyperlink w:anchor="_Toc145805070" w:history="1">
+          <w:hyperlink w:anchor="_Toc145844263" w:history="1">
             <w:r>
               <w:rPr>
                 <w:rStyle w:val="Hipervnculo"/>
                 <w:noProof/>
                 <w:lang w:val="es-CO" w:eastAsia="es-CO"/>
               </w:rPr>
+              <w:t>A.</w:t>
+            </w:r>
+            <w:r>
+              <w:rPr>
+                <w:rFonts w:asciiTheme="minorHAnsi" w:eastAsiaTheme="minorEastAsia" w:hAnsiTheme="minorHAnsi" w:cstheme="minorBidi"/>
+                <w:noProof/>
+                <w:kern w:val="2"/>
+                <w:sz w:val="22"/>
+                <w:szCs w:val="22"/>
+                <w:shd w:val="clear" w:color="auto" w:fill="auto"/>
+                <w:lang w:val="es-CO" w:eastAsia="es-CO"/>
+                <w14:ligatures w14:val="standardContextual"/>
+              </w:rPr>
+              <w:tab/>
+            </w:r>
+            <w:r>
+              <w:rPr>
+                <w:rStyle w:val="Hipervnculo"/>
+                <w:noProof/>
+                <w:lang w:val="es-CO" w:eastAsia="es-CO"/>
+              </w:rPr>
               <w:t>Análisis del Problema y Consideraciones para la Alternativa de Solución Propuesta.</w:t>
             </w:r>
             <w:r>
@@ -376,7 +379,7 @@
                 <w:noProof/>
                 <w:webHidden/>
               </w:rPr>
-              <w:instrText xml:space="preserve"> PAGEREF _Toc145805070 \h </w:instrText>
+              <w:instrText xml:space="preserve"> PAGEREF _Toc145844263 \h </w:instrText>
             </w:r>
             <w:r>
               <w:rPr>
@@ -417,13 +420,14 @@
               <w:rFonts w:asciiTheme="minorHAnsi" w:eastAsiaTheme="minorEastAsia" w:hAnsiTheme="minorHAnsi" w:cstheme="minorBidi"/>
               <w:noProof/>
               <w:kern w:val="2"/>
+              <w:sz w:val="22"/>
               <w:szCs w:val="22"/>
               <w:shd w:val="clear" w:color="auto" w:fill="auto"/>
               <w:lang w:val="es-CO" w:eastAsia="es-CO"/>
               <w14:ligatures w14:val="standardContextual"/>
             </w:rPr>
           </w:pPr>
-          <w:hyperlink w:anchor="_Toc145805071" w:history="1">
+          <w:hyperlink w:anchor="_Toc145844264" w:history="1">
             <w:r>
               <w:rPr>
                 <w:rStyle w:val="Hipervnculo"/>
@@ -451,7 +455,7 @@
                 <w:noProof/>
                 <w:webHidden/>
               </w:rPr>
-              <w:instrText xml:space="preserve"> PAGEREF _Toc145805071 \h </w:instrText>
+              <w:instrText xml:space="preserve"> PAGEREF _Toc145844264 \h </w:instrText>
             </w:r>
             <w:r>
               <w:rPr>
@@ -492,13 +496,14 @@
               <w:rFonts w:asciiTheme="minorHAnsi" w:eastAsiaTheme="minorEastAsia" w:hAnsiTheme="minorHAnsi" w:cstheme="minorBidi"/>
               <w:noProof/>
               <w:kern w:val="2"/>
+              <w:sz w:val="22"/>
               <w:szCs w:val="22"/>
               <w:shd w:val="clear" w:color="auto" w:fill="auto"/>
               <w:lang w:val="es-CO" w:eastAsia="es-CO"/>
               <w14:ligatures w14:val="standardContextual"/>
             </w:rPr>
           </w:pPr>
-          <w:hyperlink w:anchor="_Toc145805072" w:history="1">
+          <w:hyperlink w:anchor="_Toc145844265" w:history="1">
             <w:r>
               <w:rPr>
                 <w:rStyle w:val="Hipervnculo"/>
@@ -526,7 +531,7 @@
                 <w:noProof/>
                 <w:webHidden/>
               </w:rPr>
-              <w:instrText xml:space="preserve"> PAGEREF _Toc145805072 \h </w:instrText>
+              <w:instrText xml:space="preserve"> PAGEREF _Toc145844265 \h </w:instrText>
             </w:r>
             <w:r>
               <w:rPr>
@@ -567,13 +572,14 @@
               <w:rFonts w:asciiTheme="minorHAnsi" w:eastAsiaTheme="minorEastAsia" w:hAnsiTheme="minorHAnsi" w:cstheme="minorBidi"/>
               <w:noProof/>
               <w:kern w:val="2"/>
+              <w:sz w:val="22"/>
               <w:szCs w:val="22"/>
               <w:shd w:val="clear" w:color="auto" w:fill="auto"/>
               <w:lang w:val="es-CO" w:eastAsia="es-CO"/>
               <w14:ligatures w14:val="standardContextual"/>
             </w:rPr>
           </w:pPr>
-          <w:hyperlink w:anchor="_Toc145805073" w:history="1">
+          <w:hyperlink w:anchor="_Toc145844266" w:history="1">
             <w:r>
               <w:rPr>
                 <w:rStyle w:val="Hipervnculo"/>
@@ -601,7 +607,7 @@
                 <w:noProof/>
                 <w:webHidden/>
               </w:rPr>
-              <w:instrText xml:space="preserve"> PAGEREF _Toc145805073 \h </w:instrText>
+              <w:instrText xml:space="preserve"> PAGEREF _Toc145844266 \h </w:instrText>
             </w:r>
             <w:r>
               <w:rPr>
@@ -621,7 +627,417 @@
                 <w:noProof/>
                 <w:webHidden/>
               </w:rPr>
+              <w:t>3</w:t>
+            </w:r>
+            <w:r>
+              <w:rPr>
+                <w:noProof/>
+                <w:webHidden/>
+              </w:rPr>
+              <w:fldChar w:fldCharType="end"/>
+            </w:r>
+          </w:hyperlink>
+        </w:p>
+        <w:p>
+          <w:pPr>
+            <w:pStyle w:val="TDC1"/>
+            <w:tabs>
+              <w:tab w:val="left" w:pos="1320"/>
+              <w:tab w:val="right" w:pos="9350"/>
+            </w:tabs>
+            <w:rPr>
+              <w:rFonts w:asciiTheme="minorHAnsi" w:eastAsiaTheme="minorEastAsia" w:hAnsiTheme="minorHAnsi" w:cstheme="minorBidi"/>
+              <w:noProof/>
+              <w:kern w:val="2"/>
+              <w:sz w:val="22"/>
+              <w:szCs w:val="22"/>
+              <w:shd w:val="clear" w:color="auto" w:fill="auto"/>
+              <w:lang w:val="es-CO" w:eastAsia="es-CO"/>
+              <w14:ligatures w14:val="standardContextual"/>
+            </w:rPr>
+          </w:pPr>
+          <w:hyperlink w:anchor="_Toc145844267" w:history="1">
+            <w:r>
+              <w:rPr>
+                <w:rStyle w:val="Hipervnculo"/>
+                <w:noProof/>
+                <w:lang w:val="es-ES" w:eastAsia="es-CO"/>
+              </w:rPr>
+              <w:t>B.</w:t>
+            </w:r>
+            <w:r>
+              <w:rPr>
+                <w:rFonts w:asciiTheme="minorHAnsi" w:eastAsiaTheme="minorEastAsia" w:hAnsiTheme="minorHAnsi" w:cstheme="minorBidi"/>
+                <w:noProof/>
+                <w:kern w:val="2"/>
+                <w:sz w:val="22"/>
+                <w:szCs w:val="22"/>
+                <w:shd w:val="clear" w:color="auto" w:fill="auto"/>
+                <w:lang w:val="es-CO" w:eastAsia="es-CO"/>
+                <w14:ligatures w14:val="standardContextual"/>
+              </w:rPr>
+              <w:tab/>
+            </w:r>
+            <w:r>
+              <w:rPr>
+                <w:rStyle w:val="Hipervnculo"/>
+                <w:noProof/>
+                <w:lang w:val="es-ES" w:eastAsia="es-CO"/>
+              </w:rPr>
+              <w:t>Esquema donde describa las tareas que usted definió en el desarrollo de los algoritmos.</w:t>
+            </w:r>
+            <w:r>
+              <w:rPr>
+                <w:noProof/>
+                <w:webHidden/>
+              </w:rPr>
+              <w:tab/>
+            </w:r>
+            <w:r>
+              <w:rPr>
+                <w:noProof/>
+                <w:webHidden/>
+              </w:rPr>
+              <w:fldChar w:fldCharType="begin"/>
+            </w:r>
+            <w:r>
+              <w:rPr>
+                <w:noProof/>
+                <w:webHidden/>
+              </w:rPr>
+              <w:instrText xml:space="preserve"> PAGEREF _Toc145844267 \h </w:instrText>
+            </w:r>
+            <w:r>
+              <w:rPr>
+                <w:noProof/>
+                <w:webHidden/>
+              </w:rPr>
+            </w:r>
+            <w:r>
+              <w:rPr>
+                <w:noProof/>
+                <w:webHidden/>
+              </w:rPr>
+              <w:fldChar w:fldCharType="separate"/>
+            </w:r>
+            <w:r>
+              <w:rPr>
+                <w:noProof/>
+                <w:webHidden/>
+              </w:rPr>
               <w:t>4</w:t>
+            </w:r>
+            <w:r>
+              <w:rPr>
+                <w:noProof/>
+                <w:webHidden/>
+              </w:rPr>
+              <w:fldChar w:fldCharType="end"/>
+            </w:r>
+          </w:hyperlink>
+        </w:p>
+        <w:p>
+          <w:pPr>
+            <w:pStyle w:val="TDC2"/>
+            <w:tabs>
+              <w:tab w:val="right" w:pos="9350"/>
+            </w:tabs>
+            <w:rPr>
+              <w:rFonts w:asciiTheme="minorHAnsi" w:eastAsiaTheme="minorEastAsia" w:hAnsiTheme="minorHAnsi" w:cstheme="minorBidi"/>
+              <w:noProof/>
+              <w:kern w:val="2"/>
+              <w:sz w:val="22"/>
+              <w:szCs w:val="22"/>
+              <w:shd w:val="clear" w:color="auto" w:fill="auto"/>
+              <w:lang w:val="es-CO" w:eastAsia="es-CO"/>
+              <w14:ligatures w14:val="standardContextual"/>
+            </w:rPr>
+          </w:pPr>
+          <w:hyperlink w:anchor="_Toc145844268" w:history="1">
+            <w:r>
+              <w:rPr>
+                <w:rStyle w:val="Hipervnculo"/>
+                <w:noProof/>
+                <w:lang w:val="es-ES" w:eastAsia="es-CO"/>
+              </w:rPr>
+              <w:t xml:space="preserve">Tarea 1: </w:t>
+            </w:r>
+            <w:r>
+              <w:rPr>
+                <w:rStyle w:val="Hipervnculo"/>
+                <w:noProof/>
+                <w:lang w:val="es-CO" w:eastAsia="es-CO"/>
+              </w:rPr>
+              <w:t>Análisis del problema</w:t>
+            </w:r>
+            <w:r>
+              <w:rPr>
+                <w:noProof/>
+                <w:webHidden/>
+              </w:rPr>
+              <w:tab/>
+            </w:r>
+            <w:r>
+              <w:rPr>
+                <w:noProof/>
+                <w:webHidden/>
+              </w:rPr>
+              <w:fldChar w:fldCharType="begin"/>
+            </w:r>
+            <w:r>
+              <w:rPr>
+                <w:noProof/>
+                <w:webHidden/>
+              </w:rPr>
+              <w:instrText xml:space="preserve"> PAGEREF _Toc145844268 \h </w:instrText>
+            </w:r>
+            <w:r>
+              <w:rPr>
+                <w:noProof/>
+                <w:webHidden/>
+              </w:rPr>
+            </w:r>
+            <w:r>
+              <w:rPr>
+                <w:noProof/>
+                <w:webHidden/>
+              </w:rPr>
+              <w:fldChar w:fldCharType="separate"/>
+            </w:r>
+            <w:r>
+              <w:rPr>
+                <w:noProof/>
+                <w:webHidden/>
+              </w:rPr>
+              <w:t>4</w:t>
+            </w:r>
+            <w:r>
+              <w:rPr>
+                <w:noProof/>
+                <w:webHidden/>
+              </w:rPr>
+              <w:fldChar w:fldCharType="end"/>
+            </w:r>
+          </w:hyperlink>
+        </w:p>
+        <w:p>
+          <w:pPr>
+            <w:pStyle w:val="TDC2"/>
+            <w:tabs>
+              <w:tab w:val="right" w:pos="9350"/>
+            </w:tabs>
+            <w:rPr>
+              <w:rFonts w:asciiTheme="minorHAnsi" w:eastAsiaTheme="minorEastAsia" w:hAnsiTheme="minorHAnsi" w:cstheme="minorBidi"/>
+              <w:noProof/>
+              <w:kern w:val="2"/>
+              <w:sz w:val="22"/>
+              <w:szCs w:val="22"/>
+              <w:shd w:val="clear" w:color="auto" w:fill="auto"/>
+              <w:lang w:val="es-CO" w:eastAsia="es-CO"/>
+              <w14:ligatures w14:val="standardContextual"/>
+            </w:rPr>
+          </w:pPr>
+          <w:hyperlink w:anchor="_Toc145844269" w:history="1">
+            <w:r>
+              <w:rPr>
+                <w:rStyle w:val="Hipervnculo"/>
+                <w:noProof/>
+                <w:lang w:val="es-CO" w:eastAsia="es-CO"/>
+              </w:rPr>
+              <w:t>Tarea 2: Diseño de algoritmos</w:t>
+            </w:r>
+            <w:r>
+              <w:rPr>
+                <w:noProof/>
+                <w:webHidden/>
+              </w:rPr>
+              <w:tab/>
+            </w:r>
+            <w:r>
+              <w:rPr>
+                <w:noProof/>
+                <w:webHidden/>
+              </w:rPr>
+              <w:fldChar w:fldCharType="begin"/>
+            </w:r>
+            <w:r>
+              <w:rPr>
+                <w:noProof/>
+                <w:webHidden/>
+              </w:rPr>
+              <w:instrText xml:space="preserve"> PAGEREF _Toc145844269 \h </w:instrText>
+            </w:r>
+            <w:r>
+              <w:rPr>
+                <w:noProof/>
+                <w:webHidden/>
+              </w:rPr>
+            </w:r>
+            <w:r>
+              <w:rPr>
+                <w:noProof/>
+                <w:webHidden/>
+              </w:rPr>
+              <w:fldChar w:fldCharType="separate"/>
+            </w:r>
+            <w:r>
+              <w:rPr>
+                <w:noProof/>
+                <w:webHidden/>
+              </w:rPr>
+              <w:t>4</w:t>
+            </w:r>
+            <w:r>
+              <w:rPr>
+                <w:noProof/>
+                <w:webHidden/>
+              </w:rPr>
+              <w:fldChar w:fldCharType="end"/>
+            </w:r>
+          </w:hyperlink>
+        </w:p>
+        <w:p>
+          <w:pPr>
+            <w:pStyle w:val="TDC2"/>
+            <w:tabs>
+              <w:tab w:val="right" w:pos="9350"/>
+            </w:tabs>
+            <w:rPr>
+              <w:rFonts w:asciiTheme="minorHAnsi" w:eastAsiaTheme="minorEastAsia" w:hAnsiTheme="minorHAnsi" w:cstheme="minorBidi"/>
+              <w:noProof/>
+              <w:kern w:val="2"/>
+              <w:sz w:val="22"/>
+              <w:szCs w:val="22"/>
+              <w:shd w:val="clear" w:color="auto" w:fill="auto"/>
+              <w:lang w:val="es-CO" w:eastAsia="es-CO"/>
+              <w14:ligatures w14:val="standardContextual"/>
+            </w:rPr>
+          </w:pPr>
+          <w:hyperlink w:anchor="_Toc145844270" w:history="1">
+            <w:r>
+              <w:rPr>
+                <w:rStyle w:val="Hipervnculo"/>
+                <w:noProof/>
+                <w:lang w:val="es-ES" w:eastAsia="es-CO"/>
+              </w:rPr>
+              <w:t>Tarea 3: Implementación y prueba de los algoritmos</w:t>
+            </w:r>
+            <w:r>
+              <w:rPr>
+                <w:noProof/>
+                <w:webHidden/>
+              </w:rPr>
+              <w:tab/>
+            </w:r>
+            <w:r>
+              <w:rPr>
+                <w:noProof/>
+                <w:webHidden/>
+              </w:rPr>
+              <w:fldChar w:fldCharType="begin"/>
+            </w:r>
+            <w:r>
+              <w:rPr>
+                <w:noProof/>
+                <w:webHidden/>
+              </w:rPr>
+              <w:instrText xml:space="preserve"> PAGEREF _Toc145844270 \h </w:instrText>
+            </w:r>
+            <w:r>
+              <w:rPr>
+                <w:noProof/>
+                <w:webHidden/>
+              </w:rPr>
+            </w:r>
+            <w:r>
+              <w:rPr>
+                <w:noProof/>
+                <w:webHidden/>
+              </w:rPr>
+              <w:fldChar w:fldCharType="separate"/>
+            </w:r>
+            <w:r>
+              <w:rPr>
+                <w:noProof/>
+                <w:webHidden/>
+              </w:rPr>
+              <w:t>5</w:t>
+            </w:r>
+            <w:r>
+              <w:rPr>
+                <w:noProof/>
+                <w:webHidden/>
+              </w:rPr>
+              <w:fldChar w:fldCharType="end"/>
+            </w:r>
+          </w:hyperlink>
+        </w:p>
+        <w:p>
+          <w:pPr>
+            <w:pStyle w:val="TDC2"/>
+            <w:tabs>
+              <w:tab w:val="right" w:pos="9350"/>
+            </w:tabs>
+            <w:rPr>
+              <w:rFonts w:asciiTheme="minorHAnsi" w:eastAsiaTheme="minorEastAsia" w:hAnsiTheme="minorHAnsi" w:cstheme="minorBidi"/>
+              <w:noProof/>
+              <w:kern w:val="2"/>
+              <w:sz w:val="22"/>
+              <w:szCs w:val="22"/>
+              <w:shd w:val="clear" w:color="auto" w:fill="auto"/>
+              <w:lang w:val="es-CO" w:eastAsia="es-CO"/>
+              <w14:ligatures w14:val="standardContextual"/>
+            </w:rPr>
+          </w:pPr>
+          <w:hyperlink w:anchor="_Toc145844271" w:history="1">
+            <w:r>
+              <w:rPr>
+                <w:rStyle w:val="Hipervnculo"/>
+                <w:noProof/>
+                <w:lang w:val="es-ES" w:eastAsia="es-CO"/>
+              </w:rPr>
+              <w:t>Tarea 4: Documentación</w:t>
+            </w:r>
+            <w:r>
+              <w:rPr>
+                <w:noProof/>
+                <w:webHidden/>
+              </w:rPr>
+              <w:tab/>
+            </w:r>
+            <w:r>
+              <w:rPr>
+                <w:noProof/>
+                <w:webHidden/>
+              </w:rPr>
+              <w:fldChar w:fldCharType="begin"/>
+            </w:r>
+            <w:r>
+              <w:rPr>
+                <w:noProof/>
+                <w:webHidden/>
+              </w:rPr>
+              <w:instrText xml:space="preserve"> PAGEREF _Toc145844271 \h </w:instrText>
+            </w:r>
+            <w:r>
+              <w:rPr>
+                <w:noProof/>
+                <w:webHidden/>
+              </w:rPr>
+            </w:r>
+            <w:r>
+              <w:rPr>
+                <w:noProof/>
+                <w:webHidden/>
+              </w:rPr>
+              <w:fldChar w:fldCharType="separate"/>
+            </w:r>
+            <w:r>
+              <w:rPr>
+                <w:noProof/>
+                <w:webHidden/>
+              </w:rPr>
+              <w:t>5</w:t>
             </w:r>
             <w:r>
               <w:rPr>
@@ -700,76 +1116,6 @@
     </w:p>
     <w:p>
       <w:pPr>
-        <w:rPr>
-          <w:lang w:val="es-CO" w:eastAsia="es-CO"/>
-        </w:rPr>
-      </w:pPr>
-    </w:p>
-    <w:p>
-      <w:pPr>
-        <w:rPr>
-          <w:lang w:val="es-CO" w:eastAsia="es-CO"/>
-        </w:rPr>
-      </w:pPr>
-    </w:p>
-    <w:p>
-      <w:pPr>
-        <w:rPr>
-          <w:lang w:val="es-CO" w:eastAsia="es-CO"/>
-        </w:rPr>
-      </w:pPr>
-    </w:p>
-    <w:p>
-      <w:pPr>
-        <w:rPr>
-          <w:lang w:val="es-CO" w:eastAsia="es-CO"/>
-        </w:rPr>
-      </w:pPr>
-    </w:p>
-    <w:p>
-      <w:pPr>
-        <w:rPr>
-          <w:lang w:val="es-CO" w:eastAsia="es-CO"/>
-        </w:rPr>
-      </w:pPr>
-    </w:p>
-    <w:p>
-      <w:pPr>
-        <w:rPr>
-          <w:lang w:val="es-CO" w:eastAsia="es-CO"/>
-        </w:rPr>
-      </w:pPr>
-    </w:p>
-    <w:p>
-      <w:pPr>
-        <w:rPr>
-          <w:lang w:val="es-CO" w:eastAsia="es-CO"/>
-        </w:rPr>
-      </w:pPr>
-    </w:p>
-    <w:p>
-      <w:pPr>
-        <w:rPr>
-          <w:lang w:val="es-CO" w:eastAsia="es-CO"/>
-        </w:rPr>
-      </w:pPr>
-    </w:p>
-    <w:p>
-      <w:pPr>
-        <w:rPr>
-          <w:lang w:val="es-CO" w:eastAsia="es-CO"/>
-        </w:rPr>
-      </w:pPr>
-    </w:p>
-    <w:p>
-      <w:pPr>
-        <w:rPr>
-          <w:lang w:val="es-CO" w:eastAsia="es-CO"/>
-        </w:rPr>
-      </w:pPr>
-    </w:p>
-    <w:p>
-      <w:pPr>
         <w:ind w:firstLine="0"/>
         <w:rPr>
           <w:lang w:val="es-CO" w:eastAsia="es-CO"/>
@@ -779,22 +1125,21 @@
     <w:p>
       <w:pPr>
         <w:pStyle w:val="Ttulo1"/>
-        <w:rPr>
-          <w:lang w:val="es-CO" w:eastAsia="es-CO"/>
-        </w:rPr>
-      </w:pPr>
-      <w:bookmarkStart w:id="0" w:name="_Toc145805070"/>
-      <w:r>
-        <w:rPr>
-          <w:lang w:val="es-CO" w:eastAsia="es-CO"/>
-        </w:rPr>
-        <w:t>Análisis del Problema y Consideraciones para la Alternativa de Solución Propuesta</w:t>
-      </w:r>
-      <w:r>
-        <w:rPr>
-          <w:lang w:val="es-CO" w:eastAsia="es-CO"/>
-        </w:rPr>
-        <w:t>.</w:t>
+        <w:numPr>
+          <w:ilvl w:val="0"/>
+          <w:numId w:val="6"/>
+        </w:numPr>
+        <w:rPr>
+          <w:lang w:val="es-CO" w:eastAsia="es-CO"/>
+        </w:rPr>
+      </w:pPr>
+      <w:bookmarkStart w:id="0" w:name="_Toc145844263"/>
+      <w:r>
+        <w:rPr>
+          <w:lang w:val="es-CO" w:eastAsia="es-CO"/>
+        </w:rPr>
+        <w:lastRenderedPageBreak/>
+        <w:t>Análisis del Problema y Consideraciones para la Alternativa de Solución Propuesta.</w:t>
       </w:r>
       <w:bookmarkEnd w:id="0"/>
     </w:p>
@@ -805,7 +1150,7 @@
           <w:lang w:val="es-CO" w:eastAsia="es-CO"/>
         </w:rPr>
       </w:pPr>
-      <w:bookmarkStart w:id="1" w:name="_Toc145805071"/>
+      <w:bookmarkStart w:id="1" w:name="_Toc145844264"/>
       <w:r>
         <w:rPr>
           <w:lang w:val="es-CO" w:eastAsia="es-CO"/>
@@ -818,16 +1163,14 @@
       <w:pPr>
         <w:ind w:left="720" w:firstLine="0"/>
         <w:rPr>
-          <w:rFonts w:ascii="Times New Roman" w:hAnsi="Times New Roman" w:cs="Times New Roman"/>
-          <w:sz w:val="24"/>
-          <w:szCs w:val="24"/>
-          <w:lang w:val="es-CO" w:eastAsia="es-CO"/>
-        </w:rPr>
-      </w:pPr>
-      <w:r>
-        <w:rPr>
-          <w:rFonts w:ascii="Times New Roman" w:hAnsi="Times New Roman" w:cs="Times New Roman"/>
-          <w:sz w:val="24"/>
+          <w:rFonts w:cs="Times New Roman"/>
+          <w:szCs w:val="24"/>
+          <w:lang w:val="es-CO" w:eastAsia="es-CO"/>
+        </w:rPr>
+      </w:pPr>
+      <w:r>
+        <w:rPr>
+          <w:rFonts w:cs="Times New Roman"/>
           <w:szCs w:val="24"/>
           <w:lang w:val="es-CO" w:eastAsia="es-CO"/>
         </w:rPr>
@@ -835,8 +1178,7 @@
       </w:r>
       <w:r>
         <w:rPr>
-          <w:rFonts w:ascii="Times New Roman" w:hAnsi="Times New Roman" w:cs="Times New Roman"/>
-          <w:sz w:val="24"/>
+          <w:rFonts w:cs="Times New Roman"/>
           <w:szCs w:val="24"/>
           <w:lang w:val="es-CO" w:eastAsia="es-CO"/>
         </w:rPr>
@@ -850,7 +1192,7 @@
           <w:lang w:val="es-CO" w:eastAsia="es-CO"/>
         </w:rPr>
       </w:pPr>
-      <w:bookmarkStart w:id="2" w:name="_Toc145805072"/>
+      <w:bookmarkStart w:id="2" w:name="_Toc145844265"/>
       <w:r>
         <w:rPr>
           <w:lang w:val="es-CO" w:eastAsia="es-CO"/>
@@ -862,18 +1204,16 @@
     <w:p>
       <w:pPr>
         <w:rPr>
-          <w:rFonts w:ascii="Times New Roman" w:hAnsi="Times New Roman" w:cs="Times New Roman"/>
-          <w:sz w:val="24"/>
-          <w:szCs w:val="24"/>
-          <w:lang w:val="es-CO" w:eastAsia="es-CO"/>
-        </w:rPr>
-      </w:pPr>
-      <w:r>
-        <w:rPr>
-          <w:rFonts w:ascii="Times New Roman" w:hAnsi="Times New Roman" w:cs="Times New Roman"/>
+          <w:rFonts w:cs="Times New Roman"/>
+          <w:szCs w:val="24"/>
+          <w:lang w:val="es-CO" w:eastAsia="es-CO"/>
+        </w:rPr>
+      </w:pPr>
+      <w:r>
+        <w:rPr>
+          <w:rFonts w:cs="Times New Roman"/>
           <w:b/>
           <w:bCs/>
-          <w:sz w:val="24"/>
           <w:szCs w:val="24"/>
           <w:lang w:val="es-CO" w:eastAsia="es-CO"/>
         </w:rPr>
@@ -881,8 +1221,7 @@
       </w:r>
       <w:r>
         <w:rPr>
-          <w:rFonts w:ascii="Times New Roman" w:hAnsi="Times New Roman" w:cs="Times New Roman"/>
-          <w:sz w:val="24"/>
+          <w:rFonts w:cs="Times New Roman"/>
           <w:szCs w:val="24"/>
           <w:lang w:val="es-CO" w:eastAsia="es-CO"/>
         </w:rPr>
@@ -892,18 +1231,16 @@
     <w:p>
       <w:pPr>
         <w:rPr>
-          <w:rFonts w:ascii="Times New Roman" w:hAnsi="Times New Roman" w:cs="Times New Roman"/>
-          <w:sz w:val="24"/>
-          <w:szCs w:val="24"/>
-          <w:lang w:val="es-CO" w:eastAsia="es-CO"/>
-        </w:rPr>
-      </w:pPr>
-      <w:r>
-        <w:rPr>
-          <w:rFonts w:ascii="Times New Roman" w:hAnsi="Times New Roman" w:cs="Times New Roman"/>
+          <w:rFonts w:cs="Times New Roman"/>
+          <w:szCs w:val="24"/>
+          <w:lang w:val="es-CO" w:eastAsia="es-CO"/>
+        </w:rPr>
+      </w:pPr>
+      <w:r>
+        <w:rPr>
+          <w:rFonts w:cs="Times New Roman"/>
           <w:b/>
           <w:bCs/>
-          <w:sz w:val="24"/>
           <w:szCs w:val="24"/>
           <w:lang w:val="es-CO" w:eastAsia="es-CO"/>
         </w:rPr>
@@ -911,8 +1248,7 @@
       </w:r>
       <w:r>
         <w:rPr>
-          <w:rFonts w:ascii="Times New Roman" w:hAnsi="Times New Roman" w:cs="Times New Roman"/>
-          <w:sz w:val="24"/>
+          <w:rFonts w:cs="Times New Roman"/>
           <w:szCs w:val="24"/>
           <w:lang w:val="es-CO" w:eastAsia="es-CO"/>
         </w:rPr>
@@ -922,18 +1258,16 @@
     <w:p>
       <w:pPr>
         <w:rPr>
-          <w:rFonts w:ascii="Times New Roman" w:hAnsi="Times New Roman" w:cs="Times New Roman"/>
-          <w:sz w:val="24"/>
-          <w:szCs w:val="24"/>
-          <w:lang w:val="es-CO" w:eastAsia="es-CO"/>
-        </w:rPr>
-      </w:pPr>
-      <w:r>
-        <w:rPr>
-          <w:rFonts w:ascii="Times New Roman" w:hAnsi="Times New Roman" w:cs="Times New Roman"/>
+          <w:rFonts w:cs="Times New Roman"/>
+          <w:szCs w:val="24"/>
+          <w:lang w:val="es-CO" w:eastAsia="es-CO"/>
+        </w:rPr>
+      </w:pPr>
+      <w:r>
+        <w:rPr>
+          <w:rFonts w:cs="Times New Roman"/>
           <w:b/>
           <w:bCs/>
-          <w:sz w:val="24"/>
           <w:szCs w:val="24"/>
           <w:lang w:val="es-CO" w:eastAsia="es-CO"/>
         </w:rPr>
@@ -941,8 +1275,7 @@
       </w:r>
       <w:r>
         <w:rPr>
-          <w:rFonts w:ascii="Times New Roman" w:hAnsi="Times New Roman" w:cs="Times New Roman"/>
-          <w:sz w:val="24"/>
+          <w:rFonts w:cs="Times New Roman"/>
           <w:szCs w:val="24"/>
           <w:lang w:val="es-CO" w:eastAsia="es-CO"/>
         </w:rPr>
@@ -952,18 +1285,16 @@
     <w:p>
       <w:pPr>
         <w:rPr>
-          <w:rFonts w:ascii="Times New Roman" w:hAnsi="Times New Roman" w:cs="Times New Roman"/>
-          <w:sz w:val="24"/>
-          <w:szCs w:val="24"/>
-          <w:lang w:val="es-CO" w:eastAsia="es-CO"/>
-        </w:rPr>
-      </w:pPr>
-      <w:r>
-        <w:rPr>
-          <w:rFonts w:ascii="Times New Roman" w:hAnsi="Times New Roman" w:cs="Times New Roman"/>
+          <w:rFonts w:cs="Times New Roman"/>
+          <w:szCs w:val="24"/>
+          <w:lang w:val="es-CO" w:eastAsia="es-CO"/>
+        </w:rPr>
+      </w:pPr>
+      <w:r>
+        <w:rPr>
+          <w:rFonts w:cs="Times New Roman"/>
           <w:b/>
           <w:bCs/>
-          <w:sz w:val="24"/>
           <w:szCs w:val="24"/>
           <w:lang w:val="es-CO" w:eastAsia="es-CO"/>
         </w:rPr>
@@ -971,8 +1302,7 @@
       </w:r>
       <w:r>
         <w:rPr>
-          <w:rFonts w:ascii="Times New Roman" w:hAnsi="Times New Roman" w:cs="Times New Roman"/>
-          <w:sz w:val="24"/>
+          <w:rFonts w:cs="Times New Roman"/>
           <w:szCs w:val="24"/>
           <w:lang w:val="es-CO" w:eastAsia="es-CO"/>
         </w:rPr>
@@ -981,47 +1311,16 @@
     </w:p>
     <w:p>
       <w:pPr>
-        <w:rPr>
-          <w:rFonts w:ascii="Times New Roman" w:hAnsi="Times New Roman" w:cs="Times New Roman"/>
-          <w:sz w:val="24"/>
-          <w:szCs w:val="24"/>
-          <w:lang w:val="es-CO" w:eastAsia="es-CO"/>
-        </w:rPr>
-      </w:pPr>
-    </w:p>
-    <w:p>
-      <w:pPr>
-        <w:rPr>
-          <w:rFonts w:ascii="Times New Roman" w:hAnsi="Times New Roman" w:cs="Times New Roman"/>
-          <w:sz w:val="24"/>
-          <w:szCs w:val="24"/>
-          <w:lang w:val="es-CO" w:eastAsia="es-CO"/>
-        </w:rPr>
-      </w:pPr>
-    </w:p>
-    <w:p>
-      <w:pPr>
-        <w:rPr>
-          <w:rFonts w:ascii="Times New Roman" w:hAnsi="Times New Roman" w:cs="Times New Roman"/>
-          <w:sz w:val="24"/>
-          <w:szCs w:val="24"/>
-          <w:lang w:val="es-CO" w:eastAsia="es-CO"/>
-        </w:rPr>
-      </w:pPr>
-    </w:p>
-    <w:p>
-      <w:pPr>
         <w:pStyle w:val="Ttulo2"/>
         <w:rPr>
           <w:lang w:val="es-CO" w:eastAsia="es-CO"/>
         </w:rPr>
       </w:pPr>
-      <w:bookmarkStart w:id="3" w:name="_Toc145805073"/>
-      <w:r>
-        <w:rPr>
-          <w:lang w:val="es-CO" w:eastAsia="es-CO"/>
-        </w:rPr>
-        <w:lastRenderedPageBreak/>
+      <w:bookmarkStart w:id="3" w:name="_Toc145844266"/>
+      <w:r>
+        <w:rPr>
+          <w:lang w:val="es-CO" w:eastAsia="es-CO"/>
+        </w:rPr>
         <w:t>S</w:t>
       </w:r>
       <w:r>
@@ -1062,27 +1361,25 @@
     <w:p>
       <w:pPr>
         <w:rPr>
-          <w:rFonts w:ascii="Times New Roman" w:hAnsi="Times New Roman" w:cs="Times New Roman"/>
-          <w:sz w:val="24"/>
-          <w:szCs w:val="24"/>
-          <w:lang w:val="es-CO" w:eastAsia="es-CO"/>
-        </w:rPr>
-      </w:pPr>
-      <w:r>
-        <w:rPr>
-          <w:rFonts w:ascii="Times New Roman" w:hAnsi="Times New Roman" w:cs="Times New Roman"/>
+          <w:rFonts w:cs="Times New Roman"/>
+          <w:szCs w:val="24"/>
+          <w:lang w:val="es-CO" w:eastAsia="es-CO"/>
+        </w:rPr>
+      </w:pPr>
+      <w:r>
+        <w:rPr>
+          <w:rFonts w:cs="Times New Roman"/>
           <w:b/>
           <w:bCs/>
-          <w:sz w:val="24"/>
-          <w:szCs w:val="24"/>
-          <w:lang w:val="es-CO" w:eastAsia="es-CO"/>
-        </w:rPr>
+          <w:szCs w:val="24"/>
+          <w:lang w:val="es-CO" w:eastAsia="es-CO"/>
+        </w:rPr>
+        <w:lastRenderedPageBreak/>
         <w:t>Expansión de Pines:</w:t>
       </w:r>
       <w:r>
         <w:rPr>
-          <w:rFonts w:ascii="Times New Roman" w:hAnsi="Times New Roman" w:cs="Times New Roman"/>
-          <w:sz w:val="24"/>
+          <w:rFonts w:cs="Times New Roman"/>
           <w:szCs w:val="24"/>
           <w:lang w:val="es-CO" w:eastAsia="es-CO"/>
         </w:rPr>
@@ -1092,18 +1389,16 @@
     <w:p>
       <w:pPr>
         <w:rPr>
-          <w:rFonts w:ascii="Times New Roman" w:hAnsi="Times New Roman" w:cs="Times New Roman"/>
-          <w:sz w:val="24"/>
-          <w:szCs w:val="24"/>
-          <w:lang w:val="es-CO" w:eastAsia="es-CO"/>
-        </w:rPr>
-      </w:pPr>
-      <w:r>
-        <w:rPr>
-          <w:rFonts w:ascii="Times New Roman" w:hAnsi="Times New Roman" w:cs="Times New Roman"/>
+          <w:rFonts w:cs="Times New Roman"/>
+          <w:szCs w:val="24"/>
+          <w:lang w:val="es-CO" w:eastAsia="es-CO"/>
+        </w:rPr>
+      </w:pPr>
+      <w:r>
+        <w:rPr>
+          <w:rFonts w:cs="Times New Roman"/>
           <w:b/>
           <w:bCs/>
-          <w:sz w:val="24"/>
           <w:szCs w:val="24"/>
           <w:lang w:val="es-CO" w:eastAsia="es-CO"/>
         </w:rPr>
@@ -1111,8 +1406,7 @@
       </w:r>
       <w:r>
         <w:rPr>
-          <w:rFonts w:ascii="Times New Roman" w:hAnsi="Times New Roman" w:cs="Times New Roman"/>
-          <w:sz w:val="24"/>
+          <w:rFonts w:cs="Times New Roman"/>
           <w:szCs w:val="24"/>
           <w:lang w:val="es-CO" w:eastAsia="es-CO"/>
         </w:rPr>
@@ -1122,18 +1416,16 @@
     <w:p>
       <w:pPr>
         <w:rPr>
-          <w:rFonts w:ascii="Times New Roman" w:hAnsi="Times New Roman" w:cs="Times New Roman"/>
-          <w:sz w:val="24"/>
-          <w:szCs w:val="24"/>
-          <w:lang w:val="es-CO" w:eastAsia="es-CO"/>
-        </w:rPr>
-      </w:pPr>
-      <w:r>
-        <w:rPr>
-          <w:rFonts w:ascii="Times New Roman" w:hAnsi="Times New Roman" w:cs="Times New Roman"/>
+          <w:rFonts w:cs="Times New Roman"/>
+          <w:szCs w:val="24"/>
+          <w:lang w:val="es-CO" w:eastAsia="es-CO"/>
+        </w:rPr>
+      </w:pPr>
+      <w:r>
+        <w:rPr>
+          <w:rFonts w:cs="Times New Roman"/>
           <w:b/>
           <w:bCs/>
-          <w:sz w:val="24"/>
           <w:szCs w:val="24"/>
           <w:lang w:val="es-CO" w:eastAsia="es-CO"/>
         </w:rPr>
@@ -1141,8 +1433,7 @@
       </w:r>
       <w:r>
         <w:rPr>
-          <w:rFonts w:ascii="Times New Roman" w:hAnsi="Times New Roman" w:cs="Times New Roman"/>
-          <w:sz w:val="24"/>
+          <w:rFonts w:cs="Times New Roman"/>
           <w:szCs w:val="24"/>
           <w:lang w:val="es-CO" w:eastAsia="es-CO"/>
         </w:rPr>
@@ -1152,7 +1443,7 @@
     <w:p>
       <w:pPr>
         <w:rPr>
-          <w:lang w:val="es-ES" w:eastAsia="es-CO"/>
+          <w:lang w:val="es-CO" w:eastAsia="es-CO"/>
         </w:rPr>
       </w:pPr>
       <w:r>
@@ -1161,13 +1452,361 @@
           <w:bCs/>
           <w:lang w:val="es-CO" w:eastAsia="es-CO"/>
         </w:rPr>
-        <w:t>Programación de Arduino:</w:t>
+        <w:t>Programación de Arduino</w:t>
+      </w:r>
+      <w:r>
+        <w:rPr>
+          <w:b/>
+          <w:bCs/>
+          <w:lang w:val="es-CO" w:eastAsia="es-CO"/>
+        </w:rPr>
+        <w:t>:</w:t>
       </w:r>
       <w:r>
         <w:rPr>
           <w:lang w:val="es-CO" w:eastAsia="es-CO"/>
         </w:rPr>
         <w:t xml:space="preserve"> Se desarrollará un programa en Arduino que envíe los datos adecuados a los registros de desplazamiento de los 74HC595 para encender y apagar los LEDs de acuerdo con un patrón definido por el usuario.</w:t>
+      </w:r>
+    </w:p>
+    <w:p>
+      <w:pPr>
+        <w:pStyle w:val="Ttulo1"/>
+        <w:numPr>
+          <w:ilvl w:val="0"/>
+          <w:numId w:val="6"/>
+        </w:numPr>
+        <w:rPr>
+          <w:lang w:val="es-ES" w:eastAsia="es-CO"/>
+        </w:rPr>
+      </w:pPr>
+      <w:bookmarkStart w:id="4" w:name="_Toc145844267"/>
+      <w:r>
+        <w:rPr>
+          <w:lang w:val="es-ES" w:eastAsia="es-CO"/>
+        </w:rPr>
+        <w:t>Esquema donde describa las tareas que usted definió en el desarrollo de los algoritmos.</w:t>
+      </w:r>
+      <w:bookmarkEnd w:id="4"/>
+    </w:p>
+    <w:p>
+      <w:pPr>
+        <w:pStyle w:val="Ttulo2"/>
+        <w:rPr>
+          <w:lang w:val="es-CO" w:eastAsia="es-CO"/>
+        </w:rPr>
+      </w:pPr>
+      <w:bookmarkStart w:id="5" w:name="_Toc145844268"/>
+      <w:r>
+        <w:rPr>
+          <w:lang w:val="es-ES" w:eastAsia="es-CO"/>
+        </w:rPr>
+        <w:t xml:space="preserve">Tarea 1: </w:t>
+      </w:r>
+      <w:r>
+        <w:rPr>
+          <w:lang w:val="es-CO" w:eastAsia="es-CO"/>
+        </w:rPr>
+        <w:t>Análisis del problema</w:t>
+      </w:r>
+      <w:bookmarkEnd w:id="5"/>
+    </w:p>
+    <w:p>
+      <w:pPr>
+        <w:rPr>
+          <w:lang w:val="es-CO" w:eastAsia="es-CO"/>
+        </w:rPr>
+      </w:pPr>
+      <w:r>
+        <w:rPr>
+          <w:lang w:val="es-CO" w:eastAsia="es-CO"/>
+        </w:rPr>
+        <w:t xml:space="preserve">En esta tarea se identifica el problema a resolver y sus características. En </w:t>
+      </w:r>
+      <w:r>
+        <w:rPr>
+          <w:lang w:val="es-CO" w:eastAsia="es-CO"/>
+        </w:rPr>
+        <w:t xml:space="preserve">este problema, </w:t>
+      </w:r>
+      <w:r>
+        <w:rPr>
+          <w:lang w:val="es-CO" w:eastAsia="es-CO"/>
+        </w:rPr>
+        <w:t>las características del problema son las siguientes:</w:t>
+      </w:r>
+    </w:p>
+    <w:p>
+      <w:pPr>
+        <w:pStyle w:val="Prrafodelista"/>
+        <w:numPr>
+          <w:ilvl w:val="0"/>
+          <w:numId w:val="4"/>
+        </w:numPr>
+        <w:rPr>
+          <w:lang w:val="es-CO" w:eastAsia="es-CO"/>
+        </w:rPr>
+      </w:pPr>
+      <w:r>
+        <w:rPr>
+          <w:lang w:val="es-CO" w:eastAsia="es-CO"/>
+        </w:rPr>
+        <w:t>Hay que conectar 64 LEDs a una placa Arduino.</w:t>
+      </w:r>
+    </w:p>
+    <w:p>
+      <w:pPr>
+        <w:pStyle w:val="Prrafodelista"/>
+        <w:numPr>
+          <w:ilvl w:val="0"/>
+          <w:numId w:val="4"/>
+        </w:numPr>
+        <w:rPr>
+          <w:lang w:val="es-CO" w:eastAsia="es-CO"/>
+        </w:rPr>
+      </w:pPr>
+      <w:r>
+        <w:rPr>
+          <w:lang w:val="es-CO" w:eastAsia="es-CO"/>
+        </w:rPr>
+        <w:t>Los LEDs deben estar conectados en una estructura lineal.</w:t>
+      </w:r>
+    </w:p>
+    <w:p>
+      <w:pPr>
+        <w:pStyle w:val="Prrafodelista"/>
+        <w:numPr>
+          <w:ilvl w:val="0"/>
+          <w:numId w:val="4"/>
+        </w:numPr>
+        <w:rPr>
+          <w:lang w:val="es-CO" w:eastAsia="es-CO"/>
+        </w:rPr>
+      </w:pPr>
+      <w:r>
+        <w:rPr>
+          <w:lang w:val="es-CO" w:eastAsia="es-CO"/>
+        </w:rPr>
+        <w:t>Los LEDs deben estar controlados por el integrado 74HC595.</w:t>
+      </w:r>
+    </w:p>
+    <w:p>
+      <w:pPr>
+        <w:pStyle w:val="Ttulo2"/>
+        <w:rPr>
+          <w:lang w:val="es-CO" w:eastAsia="es-CO"/>
+        </w:rPr>
+      </w:pPr>
+      <w:bookmarkStart w:id="6" w:name="_Toc145844269"/>
+      <w:r>
+        <w:rPr>
+          <w:lang w:val="es-CO" w:eastAsia="es-CO"/>
+        </w:rPr>
+        <w:t>Tarea 2: Diseño de algoritmos</w:t>
+      </w:r>
+      <w:bookmarkEnd w:id="6"/>
+    </w:p>
+    <w:p>
+      <w:pPr>
+        <w:rPr>
+          <w:lang w:val="es-CO" w:eastAsia="es-CO"/>
+        </w:rPr>
+      </w:pPr>
+      <w:r>
+        <w:rPr>
+          <w:lang w:val="es-CO" w:eastAsia="es-CO"/>
+        </w:rPr>
+        <w:t>En esta tarea se diseña los algoritmos que resolverán el problema. En el caso de</w:t>
+      </w:r>
+      <w:r>
+        <w:rPr>
+          <w:lang w:val="es-CO" w:eastAsia="es-CO"/>
+        </w:rPr>
+        <w:t xml:space="preserve"> este</w:t>
+      </w:r>
+      <w:r>
+        <w:rPr>
+          <w:lang w:val="es-CO" w:eastAsia="es-CO"/>
+        </w:rPr>
+        <w:t xml:space="preserve"> problema</w:t>
+      </w:r>
+      <w:r>
+        <w:rPr>
+          <w:lang w:val="es-CO" w:eastAsia="es-CO"/>
+        </w:rPr>
+        <w:t xml:space="preserve">, </w:t>
+      </w:r>
+      <w:r>
+        <w:rPr>
+          <w:lang w:val="es-CO" w:eastAsia="es-CO"/>
+        </w:rPr>
+        <w:t>los algoritmos necesarios son los siguientes:</w:t>
+      </w:r>
+    </w:p>
+    <w:p>
+      <w:pPr>
+        <w:pStyle w:val="Prrafodelista"/>
+        <w:numPr>
+          <w:ilvl w:val="0"/>
+          <w:numId w:val="5"/>
+        </w:numPr>
+        <w:rPr>
+          <w:lang w:val="es-CO" w:eastAsia="es-CO"/>
+        </w:rPr>
+      </w:pPr>
+      <w:r>
+        <w:rPr>
+          <w:lang w:val="es-CO" w:eastAsia="es-CO"/>
+        </w:rPr>
+        <w:t>Diseñar algoritmos para controlar los LEDs de forma individual o en grupos.</w:t>
+      </w:r>
+    </w:p>
+    <w:p>
+      <w:pPr>
+        <w:pStyle w:val="Prrafodelista"/>
+        <w:numPr>
+          <w:ilvl w:val="0"/>
+          <w:numId w:val="5"/>
+        </w:numPr>
+        <w:rPr>
+          <w:lang w:val="es-CO" w:eastAsia="es-CO"/>
+        </w:rPr>
+      </w:pPr>
+      <w:r>
+        <w:rPr>
+          <w:lang w:val="es-CO" w:eastAsia="es-CO"/>
+        </w:rPr>
+        <w:lastRenderedPageBreak/>
+        <w:t>Diseñar algoritmos para crear efectos con los LEDs.</w:t>
+      </w:r>
+    </w:p>
+    <w:p>
+      <w:pPr>
+        <w:pStyle w:val="Ttulo2"/>
+        <w:rPr>
+          <w:lang w:val="es-ES" w:eastAsia="es-CO"/>
+        </w:rPr>
+      </w:pPr>
+      <w:bookmarkStart w:id="7" w:name="_Toc145844270"/>
+      <w:r>
+        <w:rPr>
+          <w:lang w:val="es-ES" w:eastAsia="es-CO"/>
+        </w:rPr>
+        <w:t xml:space="preserve">Tarea 3: Implementación </w:t>
+      </w:r>
+      <w:r>
+        <w:rPr>
+          <w:lang w:val="es-ES" w:eastAsia="es-CO"/>
+        </w:rPr>
+        <w:t>y prueba de los algoritmos</w:t>
+      </w:r>
+      <w:bookmarkEnd w:id="7"/>
+    </w:p>
+    <w:p>
+      <w:pPr>
+        <w:rPr>
+          <w:lang w:val="es-ES" w:eastAsia="es-CO"/>
+        </w:rPr>
+      </w:pPr>
+      <w:r>
+        <w:rPr>
+          <w:lang w:val="es-ES" w:eastAsia="es-CO"/>
+        </w:rPr>
+        <w:t xml:space="preserve">En esta tarea se debe implementar los algoritmos en un lenguaje de programación. </w:t>
+      </w:r>
+      <w:r>
+        <w:rPr>
+          <w:lang w:val="es-ES" w:eastAsia="es-CO"/>
+        </w:rPr>
+        <w:t>En este caso el lenguaje de programación es en C++ implementado en el Arduino.</w:t>
+      </w:r>
+      <w:r>
+        <w:rPr>
+          <w:lang w:val="es-ES" w:eastAsia="es-CO"/>
+        </w:rPr>
+        <w:t xml:space="preserve"> Así mismo también se debe de </w:t>
+      </w:r>
+      <w:r>
+        <w:rPr>
+          <w:lang w:val="es-ES" w:eastAsia="es-CO"/>
+        </w:rPr>
+        <w:t>probar los algoritmos conectando los LEDs a una placa Arduino y cargando el código en la placa.</w:t>
+      </w:r>
+    </w:p>
+    <w:p>
+      <w:pPr>
+        <w:pStyle w:val="Ttulo2"/>
+        <w:rPr>
+          <w:lang w:val="es-ES" w:eastAsia="es-CO"/>
+        </w:rPr>
+      </w:pPr>
+      <w:bookmarkStart w:id="8" w:name="_Toc145844271"/>
+      <w:r>
+        <w:rPr>
+          <w:lang w:val="es-ES" w:eastAsia="es-CO"/>
+        </w:rPr>
+        <w:t>Tarea 4: Documentación</w:t>
+      </w:r>
+      <w:bookmarkEnd w:id="8"/>
+    </w:p>
+    <w:p>
+      <w:pPr>
+        <w:pStyle w:val="Prrafodelista"/>
+        <w:numPr>
+          <w:ilvl w:val="0"/>
+          <w:numId w:val="7"/>
+        </w:numPr>
+        <w:rPr>
+          <w:lang w:val="es-ES" w:eastAsia="es-CO"/>
+        </w:rPr>
+      </w:pPr>
+      <w:r>
+        <w:rPr>
+          <w:lang w:val="es-ES" w:eastAsia="es-CO"/>
+        </w:rPr>
+        <w:t>Documentar el código de manera adecuada, incluyendo comentarios descriptivos.</w:t>
+      </w:r>
+    </w:p>
+    <w:p>
+      <w:pPr>
+        <w:pStyle w:val="Prrafodelista"/>
+        <w:numPr>
+          <w:ilvl w:val="0"/>
+          <w:numId w:val="7"/>
+        </w:numPr>
+        <w:rPr>
+          <w:lang w:val="es-ES" w:eastAsia="es-CO"/>
+        </w:rPr>
+      </w:pPr>
+      <w:r>
+        <w:rPr>
+          <w:lang w:val="es-ES" w:eastAsia="es-CO"/>
+        </w:rPr>
+        <w:t>Preparar una documentación de usuario que explique cómo usar y personalizar los patrones.</w:t>
+      </w:r>
+      <w:r>
+        <w:rPr>
+          <w:lang w:val="es-ES" w:eastAsia="es-CO"/>
+        </w:rPr>
+        <w:t xml:space="preserve"> </w:t>
+      </w:r>
+    </w:p>
+    <w:p>
+      <w:pPr>
+        <w:pStyle w:val="Prrafodelista"/>
+        <w:numPr>
+          <w:ilvl w:val="0"/>
+          <w:numId w:val="7"/>
+        </w:numPr>
+        <w:rPr>
+          <w:lang w:val="es-ES" w:eastAsia="es-CO"/>
+        </w:rPr>
+      </w:pPr>
+      <w:r>
+        <w:rPr>
+          <w:lang w:val="es-ES" w:eastAsia="es-CO"/>
+        </w:rPr>
+        <w:t>Realizar un vídeo en el que se explique de manera detallada la solución planteada, el funcionamiento del sistema y la explicación del código fuente.</w:t>
       </w:r>
     </w:p>
     <w:sectPr>
@@ -1436,6 +2075,232 @@
     </w:lvl>
   </w:abstractNum>
   <w:abstractNum w:abstractNumId="1" w15:restartNumberingAfterBreak="0">
+    <w:nsid w:val="1B3456E0"/>
+    <w:multiLevelType w:val="hybridMultilevel"/>
+    <w:tmpl w:val="C96E2E30"/>
+    <w:lvl w:ilvl="0" w:tplc="240A0001">
+      <w:start w:val="1"/>
+      <w:numFmt w:val="bullet"/>
+      <w:lvlText w:val=""/>
+      <w:lvlJc w:val="left"/>
+      <w:pPr>
+        <w:ind w:left="1440" w:hanging="360"/>
+      </w:pPr>
+      <w:rPr>
+        <w:rFonts w:ascii="Symbol" w:hAnsi="Symbol" w:hint="default"/>
+      </w:rPr>
+    </w:lvl>
+    <w:lvl w:ilvl="1" w:tplc="240A0003" w:tentative="1">
+      <w:start w:val="1"/>
+      <w:numFmt w:val="bullet"/>
+      <w:lvlText w:val="o"/>
+      <w:lvlJc w:val="left"/>
+      <w:pPr>
+        <w:ind w:left="2160" w:hanging="360"/>
+      </w:pPr>
+      <w:rPr>
+        <w:rFonts w:ascii="Courier New" w:hAnsi="Courier New" w:cs="Courier New" w:hint="default"/>
+      </w:rPr>
+    </w:lvl>
+    <w:lvl w:ilvl="2" w:tplc="240A0005" w:tentative="1">
+      <w:start w:val="1"/>
+      <w:numFmt w:val="bullet"/>
+      <w:lvlText w:val=""/>
+      <w:lvlJc w:val="left"/>
+      <w:pPr>
+        <w:ind w:left="2880" w:hanging="360"/>
+      </w:pPr>
+      <w:rPr>
+        <w:rFonts w:ascii="Wingdings" w:hAnsi="Wingdings" w:hint="default"/>
+      </w:rPr>
+    </w:lvl>
+    <w:lvl w:ilvl="3" w:tplc="240A0001" w:tentative="1">
+      <w:start w:val="1"/>
+      <w:numFmt w:val="bullet"/>
+      <w:lvlText w:val=""/>
+      <w:lvlJc w:val="left"/>
+      <w:pPr>
+        <w:ind w:left="3600" w:hanging="360"/>
+      </w:pPr>
+      <w:rPr>
+        <w:rFonts w:ascii="Symbol" w:hAnsi="Symbol" w:hint="default"/>
+      </w:rPr>
+    </w:lvl>
+    <w:lvl w:ilvl="4" w:tplc="240A0003" w:tentative="1">
+      <w:start w:val="1"/>
+      <w:numFmt w:val="bullet"/>
+      <w:lvlText w:val="o"/>
+      <w:lvlJc w:val="left"/>
+      <w:pPr>
+        <w:ind w:left="4320" w:hanging="360"/>
+      </w:pPr>
+      <w:rPr>
+        <w:rFonts w:ascii="Courier New" w:hAnsi="Courier New" w:cs="Courier New" w:hint="default"/>
+      </w:rPr>
+    </w:lvl>
+    <w:lvl w:ilvl="5" w:tplc="240A0005" w:tentative="1">
+      <w:start w:val="1"/>
+      <w:numFmt w:val="bullet"/>
+      <w:lvlText w:val=""/>
+      <w:lvlJc w:val="left"/>
+      <w:pPr>
+        <w:ind w:left="5040" w:hanging="360"/>
+      </w:pPr>
+      <w:rPr>
+        <w:rFonts w:ascii="Wingdings" w:hAnsi="Wingdings" w:hint="default"/>
+      </w:rPr>
+    </w:lvl>
+    <w:lvl w:ilvl="6" w:tplc="240A0001" w:tentative="1">
+      <w:start w:val="1"/>
+      <w:numFmt w:val="bullet"/>
+      <w:lvlText w:val=""/>
+      <w:lvlJc w:val="left"/>
+      <w:pPr>
+        <w:ind w:left="5760" w:hanging="360"/>
+      </w:pPr>
+      <w:rPr>
+        <w:rFonts w:ascii="Symbol" w:hAnsi="Symbol" w:hint="default"/>
+      </w:rPr>
+    </w:lvl>
+    <w:lvl w:ilvl="7" w:tplc="240A0003" w:tentative="1">
+      <w:start w:val="1"/>
+      <w:numFmt w:val="bullet"/>
+      <w:lvlText w:val="o"/>
+      <w:lvlJc w:val="left"/>
+      <w:pPr>
+        <w:ind w:left="6480" w:hanging="360"/>
+      </w:pPr>
+      <w:rPr>
+        <w:rFonts w:ascii="Courier New" w:hAnsi="Courier New" w:cs="Courier New" w:hint="default"/>
+      </w:rPr>
+    </w:lvl>
+    <w:lvl w:ilvl="8" w:tplc="240A0005" w:tentative="1">
+      <w:start w:val="1"/>
+      <w:numFmt w:val="bullet"/>
+      <w:lvlText w:val=""/>
+      <w:lvlJc w:val="left"/>
+      <w:pPr>
+        <w:ind w:left="7200" w:hanging="360"/>
+      </w:pPr>
+      <w:rPr>
+        <w:rFonts w:ascii="Wingdings" w:hAnsi="Wingdings" w:hint="default"/>
+      </w:rPr>
+    </w:lvl>
+  </w:abstractNum>
+  <w:abstractNum w:abstractNumId="2" w15:restartNumberingAfterBreak="0">
+    <w:nsid w:val="38E32A14"/>
+    <w:multiLevelType w:val="hybridMultilevel"/>
+    <w:tmpl w:val="807219AA"/>
+    <w:lvl w:ilvl="0" w:tplc="240A0001">
+      <w:start w:val="1"/>
+      <w:numFmt w:val="bullet"/>
+      <w:lvlText w:val=""/>
+      <w:lvlJc w:val="left"/>
+      <w:pPr>
+        <w:ind w:left="1440" w:hanging="360"/>
+      </w:pPr>
+      <w:rPr>
+        <w:rFonts w:ascii="Symbol" w:hAnsi="Symbol" w:hint="default"/>
+      </w:rPr>
+    </w:lvl>
+    <w:lvl w:ilvl="1" w:tplc="240A0003" w:tentative="1">
+      <w:start w:val="1"/>
+      <w:numFmt w:val="bullet"/>
+      <w:lvlText w:val="o"/>
+      <w:lvlJc w:val="left"/>
+      <w:pPr>
+        <w:ind w:left="2160" w:hanging="360"/>
+      </w:pPr>
+      <w:rPr>
+        <w:rFonts w:ascii="Courier New" w:hAnsi="Courier New" w:cs="Courier New" w:hint="default"/>
+      </w:rPr>
+    </w:lvl>
+    <w:lvl w:ilvl="2" w:tplc="240A0005" w:tentative="1">
+      <w:start w:val="1"/>
+      <w:numFmt w:val="bullet"/>
+      <w:lvlText w:val=""/>
+      <w:lvlJc w:val="left"/>
+      <w:pPr>
+        <w:ind w:left="2880" w:hanging="360"/>
+      </w:pPr>
+      <w:rPr>
+        <w:rFonts w:ascii="Wingdings" w:hAnsi="Wingdings" w:hint="default"/>
+      </w:rPr>
+    </w:lvl>
+    <w:lvl w:ilvl="3" w:tplc="240A0001" w:tentative="1">
+      <w:start w:val="1"/>
+      <w:numFmt w:val="bullet"/>
+      <w:lvlText w:val=""/>
+      <w:lvlJc w:val="left"/>
+      <w:pPr>
+        <w:ind w:left="3600" w:hanging="360"/>
+      </w:pPr>
+      <w:rPr>
+        <w:rFonts w:ascii="Symbol" w:hAnsi="Symbol" w:hint="default"/>
+      </w:rPr>
+    </w:lvl>
+    <w:lvl w:ilvl="4" w:tplc="240A0003" w:tentative="1">
+      <w:start w:val="1"/>
+      <w:numFmt w:val="bullet"/>
+      <w:lvlText w:val="o"/>
+      <w:lvlJc w:val="left"/>
+      <w:pPr>
+        <w:ind w:left="4320" w:hanging="360"/>
+      </w:pPr>
+      <w:rPr>
+        <w:rFonts w:ascii="Courier New" w:hAnsi="Courier New" w:cs="Courier New" w:hint="default"/>
+      </w:rPr>
+    </w:lvl>
+    <w:lvl w:ilvl="5" w:tplc="240A0005" w:tentative="1">
+      <w:start w:val="1"/>
+      <w:numFmt w:val="bullet"/>
+      <w:lvlText w:val=""/>
+      <w:lvlJc w:val="left"/>
+      <w:pPr>
+        <w:ind w:left="5040" w:hanging="360"/>
+      </w:pPr>
+      <w:rPr>
+        <w:rFonts w:ascii="Wingdings" w:hAnsi="Wingdings" w:hint="default"/>
+      </w:rPr>
+    </w:lvl>
+    <w:lvl w:ilvl="6" w:tplc="240A0001" w:tentative="1">
+      <w:start w:val="1"/>
+      <w:numFmt w:val="bullet"/>
+      <w:lvlText w:val=""/>
+      <w:lvlJc w:val="left"/>
+      <w:pPr>
+        <w:ind w:left="5760" w:hanging="360"/>
+      </w:pPr>
+      <w:rPr>
+        <w:rFonts w:ascii="Symbol" w:hAnsi="Symbol" w:hint="default"/>
+      </w:rPr>
+    </w:lvl>
+    <w:lvl w:ilvl="7" w:tplc="240A0003" w:tentative="1">
+      <w:start w:val="1"/>
+      <w:numFmt w:val="bullet"/>
+      <w:lvlText w:val="o"/>
+      <w:lvlJc w:val="left"/>
+      <w:pPr>
+        <w:ind w:left="6480" w:hanging="360"/>
+      </w:pPr>
+      <w:rPr>
+        <w:rFonts w:ascii="Courier New" w:hAnsi="Courier New" w:cs="Courier New" w:hint="default"/>
+      </w:rPr>
+    </w:lvl>
+    <w:lvl w:ilvl="8" w:tplc="240A0005" w:tentative="1">
+      <w:start w:val="1"/>
+      <w:numFmt w:val="bullet"/>
+      <w:lvlText w:val=""/>
+      <w:lvlJc w:val="left"/>
+      <w:pPr>
+        <w:ind w:left="7200" w:hanging="360"/>
+      </w:pPr>
+      <w:rPr>
+        <w:rFonts w:ascii="Wingdings" w:hAnsi="Wingdings" w:hint="default"/>
+      </w:rPr>
+    </w:lvl>
+  </w:abstractNum>
+  <w:abstractNum w:abstractNumId="3" w15:restartNumberingAfterBreak="0">
     <w:nsid w:val="3BA564A0"/>
     <w:multiLevelType w:val="multilevel"/>
     <w:tmpl w:val="244CFE9A"/>
@@ -1584,7 +2449,96 @@
       </w:rPr>
     </w:lvl>
   </w:abstractNum>
-  <w:abstractNum w:abstractNumId="2" w15:restartNumberingAfterBreak="0">
+  <w:abstractNum w:abstractNumId="4" w15:restartNumberingAfterBreak="0">
+    <w:nsid w:val="4E4C7E86"/>
+    <w:multiLevelType w:val="hybridMultilevel"/>
+    <w:tmpl w:val="2AAEAD8E"/>
+    <w:lvl w:ilvl="0" w:tplc="240A0015">
+      <w:start w:val="1"/>
+      <w:numFmt w:val="upperLetter"/>
+      <w:lvlText w:val="%1."/>
+      <w:lvlJc w:val="left"/>
+      <w:pPr>
+        <w:ind w:left="720" w:hanging="360"/>
+      </w:pPr>
+      <w:rPr>
+        <w:rFonts w:hint="default"/>
+      </w:rPr>
+    </w:lvl>
+    <w:lvl w:ilvl="1" w:tplc="240A0019" w:tentative="1">
+      <w:start w:val="1"/>
+      <w:numFmt w:val="lowerLetter"/>
+      <w:lvlText w:val="%2."/>
+      <w:lvlJc w:val="left"/>
+      <w:pPr>
+        <w:ind w:left="1440" w:hanging="360"/>
+      </w:pPr>
+    </w:lvl>
+    <w:lvl w:ilvl="2" w:tplc="240A001B" w:tentative="1">
+      <w:start w:val="1"/>
+      <w:numFmt w:val="lowerRoman"/>
+      <w:lvlText w:val="%3."/>
+      <w:lvlJc w:val="right"/>
+      <w:pPr>
+        <w:ind w:left="2160" w:hanging="180"/>
+      </w:pPr>
+    </w:lvl>
+    <w:lvl w:ilvl="3" w:tplc="240A000F" w:tentative="1">
+      <w:start w:val="1"/>
+      <w:numFmt w:val="decimal"/>
+      <w:lvlText w:val="%4."/>
+      <w:lvlJc w:val="left"/>
+      <w:pPr>
+        <w:ind w:left="2880" w:hanging="360"/>
+      </w:pPr>
+    </w:lvl>
+    <w:lvl w:ilvl="4" w:tplc="240A0019" w:tentative="1">
+      <w:start w:val="1"/>
+      <w:numFmt w:val="lowerLetter"/>
+      <w:lvlText w:val="%5."/>
+      <w:lvlJc w:val="left"/>
+      <w:pPr>
+        <w:ind w:left="3600" w:hanging="360"/>
+      </w:pPr>
+    </w:lvl>
+    <w:lvl w:ilvl="5" w:tplc="240A001B" w:tentative="1">
+      <w:start w:val="1"/>
+      <w:numFmt w:val="lowerRoman"/>
+      <w:lvlText w:val="%6."/>
+      <w:lvlJc w:val="right"/>
+      <w:pPr>
+        <w:ind w:left="4320" w:hanging="180"/>
+      </w:pPr>
+    </w:lvl>
+    <w:lvl w:ilvl="6" w:tplc="240A000F" w:tentative="1">
+      <w:start w:val="1"/>
+      <w:numFmt w:val="decimal"/>
+      <w:lvlText w:val="%7."/>
+      <w:lvlJc w:val="left"/>
+      <w:pPr>
+        <w:ind w:left="5040" w:hanging="360"/>
+      </w:pPr>
+    </w:lvl>
+    <w:lvl w:ilvl="7" w:tplc="240A0019" w:tentative="1">
+      <w:start w:val="1"/>
+      <w:numFmt w:val="lowerLetter"/>
+      <w:lvlText w:val="%8."/>
+      <w:lvlJc w:val="left"/>
+      <w:pPr>
+        <w:ind w:left="5760" w:hanging="360"/>
+      </w:pPr>
+    </w:lvl>
+    <w:lvl w:ilvl="8" w:tplc="240A001B" w:tentative="1">
+      <w:start w:val="1"/>
+      <w:numFmt w:val="lowerRoman"/>
+      <w:lvlText w:val="%9."/>
+      <w:lvlJc w:val="right"/>
+      <w:pPr>
+        <w:ind w:left="6480" w:hanging="180"/>
+      </w:pPr>
+    </w:lvl>
+  </w:abstractNum>
+  <w:abstractNum w:abstractNumId="5" w15:restartNumberingAfterBreak="0">
     <w:nsid w:val="597B052C"/>
     <w:multiLevelType w:val="hybridMultilevel"/>
     <w:tmpl w:val="0B02BA72"/>
@@ -1673,14 +2627,139 @@
       </w:pPr>
     </w:lvl>
   </w:abstractNum>
+  <w:abstractNum w:abstractNumId="6" w15:restartNumberingAfterBreak="0">
+    <w:nsid w:val="59CA5FA1"/>
+    <w:multiLevelType w:val="hybridMultilevel"/>
+    <w:tmpl w:val="561870CE"/>
+    <w:lvl w:ilvl="0" w:tplc="240A0001">
+      <w:start w:val="1"/>
+      <w:numFmt w:val="bullet"/>
+      <w:lvlText w:val=""/>
+      <w:lvlJc w:val="left"/>
+      <w:pPr>
+        <w:ind w:left="1440" w:hanging="360"/>
+      </w:pPr>
+      <w:rPr>
+        <w:rFonts w:ascii="Symbol" w:hAnsi="Symbol" w:hint="default"/>
+      </w:rPr>
+    </w:lvl>
+    <w:lvl w:ilvl="1" w:tplc="240A0003" w:tentative="1">
+      <w:start w:val="1"/>
+      <w:numFmt w:val="bullet"/>
+      <w:lvlText w:val="o"/>
+      <w:lvlJc w:val="left"/>
+      <w:pPr>
+        <w:ind w:left="2160" w:hanging="360"/>
+      </w:pPr>
+      <w:rPr>
+        <w:rFonts w:ascii="Courier New" w:hAnsi="Courier New" w:cs="Courier New" w:hint="default"/>
+      </w:rPr>
+    </w:lvl>
+    <w:lvl w:ilvl="2" w:tplc="240A0005" w:tentative="1">
+      <w:start w:val="1"/>
+      <w:numFmt w:val="bullet"/>
+      <w:lvlText w:val=""/>
+      <w:lvlJc w:val="left"/>
+      <w:pPr>
+        <w:ind w:left="2880" w:hanging="360"/>
+      </w:pPr>
+      <w:rPr>
+        <w:rFonts w:ascii="Wingdings" w:hAnsi="Wingdings" w:hint="default"/>
+      </w:rPr>
+    </w:lvl>
+    <w:lvl w:ilvl="3" w:tplc="240A0001" w:tentative="1">
+      <w:start w:val="1"/>
+      <w:numFmt w:val="bullet"/>
+      <w:lvlText w:val=""/>
+      <w:lvlJc w:val="left"/>
+      <w:pPr>
+        <w:ind w:left="3600" w:hanging="360"/>
+      </w:pPr>
+      <w:rPr>
+        <w:rFonts w:ascii="Symbol" w:hAnsi="Symbol" w:hint="default"/>
+      </w:rPr>
+    </w:lvl>
+    <w:lvl w:ilvl="4" w:tplc="240A0003" w:tentative="1">
+      <w:start w:val="1"/>
+      <w:numFmt w:val="bullet"/>
+      <w:lvlText w:val="o"/>
+      <w:lvlJc w:val="left"/>
+      <w:pPr>
+        <w:ind w:left="4320" w:hanging="360"/>
+      </w:pPr>
+      <w:rPr>
+        <w:rFonts w:ascii="Courier New" w:hAnsi="Courier New" w:cs="Courier New" w:hint="default"/>
+      </w:rPr>
+    </w:lvl>
+    <w:lvl w:ilvl="5" w:tplc="240A0005" w:tentative="1">
+      <w:start w:val="1"/>
+      <w:numFmt w:val="bullet"/>
+      <w:lvlText w:val=""/>
+      <w:lvlJc w:val="left"/>
+      <w:pPr>
+        <w:ind w:left="5040" w:hanging="360"/>
+      </w:pPr>
+      <w:rPr>
+        <w:rFonts w:ascii="Wingdings" w:hAnsi="Wingdings" w:hint="default"/>
+      </w:rPr>
+    </w:lvl>
+    <w:lvl w:ilvl="6" w:tplc="240A0001" w:tentative="1">
+      <w:start w:val="1"/>
+      <w:numFmt w:val="bullet"/>
+      <w:lvlText w:val=""/>
+      <w:lvlJc w:val="left"/>
+      <w:pPr>
+        <w:ind w:left="5760" w:hanging="360"/>
+      </w:pPr>
+      <w:rPr>
+        <w:rFonts w:ascii="Symbol" w:hAnsi="Symbol" w:hint="default"/>
+      </w:rPr>
+    </w:lvl>
+    <w:lvl w:ilvl="7" w:tplc="240A0003" w:tentative="1">
+      <w:start w:val="1"/>
+      <w:numFmt w:val="bullet"/>
+      <w:lvlText w:val="o"/>
+      <w:lvlJc w:val="left"/>
+      <w:pPr>
+        <w:ind w:left="6480" w:hanging="360"/>
+      </w:pPr>
+      <w:rPr>
+        <w:rFonts w:ascii="Courier New" w:hAnsi="Courier New" w:cs="Courier New" w:hint="default"/>
+      </w:rPr>
+    </w:lvl>
+    <w:lvl w:ilvl="8" w:tplc="240A0005" w:tentative="1">
+      <w:start w:val="1"/>
+      <w:numFmt w:val="bullet"/>
+      <w:lvlText w:val=""/>
+      <w:lvlJc w:val="left"/>
+      <w:pPr>
+        <w:ind w:left="7200" w:hanging="360"/>
+      </w:pPr>
+      <w:rPr>
+        <w:rFonts w:ascii="Wingdings" w:hAnsi="Wingdings" w:hint="default"/>
+      </w:rPr>
+    </w:lvl>
+  </w:abstractNum>
   <w:num w:numId="1" w16cid:durableId="1379552758">
-    <w:abstractNumId w:val="1"/>
+    <w:abstractNumId w:val="3"/>
   </w:num>
   <w:num w:numId="2" w16cid:durableId="438838465">
-    <w:abstractNumId w:val="2"/>
+    <w:abstractNumId w:val="5"/>
   </w:num>
   <w:num w:numId="3" w16cid:durableId="1216771422">
     <w:abstractNumId w:val="0"/>
+  </w:num>
+  <w:num w:numId="4" w16cid:durableId="1217815956">
+    <w:abstractNumId w:val="1"/>
+  </w:num>
+  <w:num w:numId="5" w16cid:durableId="1671517088">
+    <w:abstractNumId w:val="6"/>
+  </w:num>
+  <w:num w:numId="6" w16cid:durableId="901596758">
+    <w:abstractNumId w:val="4"/>
+  </w:num>
+  <w:num w:numId="7" w16cid:durableId="756947947">
+    <w:abstractNumId w:val="2"/>
   </w:num>
 </w:numbering>
 </file>
@@ -2077,7 +3156,7 @@
   <w:style w:type="paragraph" w:default="1" w:styleId="Normal">
     <w:name w:val="Normal"/>
     <w:qFormat/>
-    <w:rsid w:val="00CC186E"/>
+    <w:rsid w:val="00A72FA5"/>
     <w:pPr>
       <w:tabs>
         <w:tab w:val="left" w:pos="3068"/>
@@ -2086,7 +3165,8 @@
       <w:ind w:firstLine="720"/>
     </w:pPr>
     <w:rPr>
-      <w:sz w:val="22"/>
+      <w:rFonts w:ascii="Times New Roman" w:hAnsi="Times New Roman"/>
+      <w:sz w:val="24"/>
       <w:szCs w:val="21"/>
       <w:shd w:val="clear" w:color="auto" w:fill="FFFFFF"/>
       <w:lang w:val="en-US" w:eastAsia="en-US"/>
@@ -2967,6 +4047,19 @@
 </file>
 
 <file path=customXml/item1.xml><?xml version="1.0" encoding="utf-8"?>
+<?mso-contentType ?>
+<FormTemplates xmlns="http://schemas.microsoft.com/sharepoint/v3/contenttype/forms">
+  <Display>DocumentLibraryForm</Display>
+  <Edit>DocumentLibraryForm</Edit>
+  <New>DocumentLibraryForm</New>
+</FormTemplates>
+</file>
+
+<file path=customXml/item2.xml><?xml version="1.0" encoding="utf-8"?>
+<b:Sources xmlns:b="http://schemas.openxmlformats.org/officeDocument/2006/bibliography" xmlns="http://schemas.openxmlformats.org/officeDocument/2006/bibliography" SelectedStyle="\APASixthEditionOfficeOnline.xsl" StyleName="APA" Version="6"/>
+</file>
+
+<file path=customXml/item3.xml><?xml version="1.0" encoding="utf-8"?>
 <ct:contentTypeSchema xmlns:ct="http://schemas.microsoft.com/office/2006/metadata/contentType" xmlns:ma="http://schemas.microsoft.com/office/2006/metadata/properties/metaAttributes" ct:_="" ma:_="" ma:contentTypeName="Documento" ma:contentTypeID="0x0101004235C70DED140640BD3E6E5D44378E52" ma:contentTypeVersion="9" ma:contentTypeDescription="Crear nuevo documento." ma:contentTypeScope="" ma:versionID="71262273318c964aa37099ce3a2f9695">
   <xsd:schema xmlns:xsd="http://www.w3.org/2001/XMLSchema" xmlns:xs="http://www.w3.org/2001/XMLSchema" xmlns:p="http://schemas.microsoft.com/office/2006/metadata/properties" xmlns:ns3="8fc11a13-11c9-4bf3-b52f-826e8492d641" targetNamespace="http://schemas.microsoft.com/office/2006/metadata/properties" ma:root="true" ma:fieldsID="5e23e1cdada4b8d3db5bab2e39f23cad" ns3:_="">
     <xsd:import namespace="8fc11a13-11c9-4bf3-b52f-826e8492d641"/>
@@ -3142,20 +4235,23 @@
 </ct:contentTypeSchema>
 </file>
 
-<file path=customXml/item2.xml><?xml version="1.0" encoding="utf-8"?>
-<b:Sources xmlns:b="http://schemas.openxmlformats.org/officeDocument/2006/bibliography" xmlns="http://schemas.openxmlformats.org/officeDocument/2006/bibliography" SelectedStyle="\APASixthEditionOfficeOnline.xsl" StyleName="APA" Version="6"/>
+<file path=customXml/itemProps1.xml><?xml version="1.0" encoding="utf-8"?>
+<ds:datastoreItem xmlns:ds="http://schemas.openxmlformats.org/officeDocument/2006/customXml" ds:itemID="{3BD788DE-1004-456C-A69F-A7242248FDEE}">
+  <ds:schemaRefs>
+    <ds:schemaRef ds:uri="http://schemas.microsoft.com/sharepoint/v3/contenttype/forms"/>
+  </ds:schemaRefs>
+</ds:datastoreItem>
 </file>
 
-<file path=customXml/item3.xml><?xml version="1.0" encoding="utf-8"?>
-<?mso-contentType ?>
-<FormTemplates xmlns="http://schemas.microsoft.com/sharepoint/v3/contenttype/forms">
-  <Display>DocumentLibraryForm</Display>
-  <Edit>DocumentLibraryForm</Edit>
-  <New>DocumentLibraryForm</New>
-</FormTemplates>
+<file path=customXml/itemProps2.xml><?xml version="1.0" encoding="utf-8"?>
+<ds:datastoreItem xmlns:ds="http://schemas.openxmlformats.org/officeDocument/2006/customXml" ds:itemID="{C9E0BA61-6FB0-4700-9E96-308F302D65BC}">
+  <ds:schemaRefs>
+    <ds:schemaRef ds:uri="http://schemas.openxmlformats.org/officeDocument/2006/bibliography"/>
+  </ds:schemaRefs>
+</ds:datastoreItem>
 </file>
 
-<file path=customXml/itemProps1.xml><?xml version="1.0" encoding="utf-8"?>
+<file path=customXml/itemProps3.xml><?xml version="1.0" encoding="utf-8"?>
 <ds:datastoreItem xmlns:ds="http://schemas.openxmlformats.org/officeDocument/2006/customXml" ds:itemID="{7D9B9ACA-202F-46C2-A07F-E9A91FDC37D9}">
   <ds:schemaRefs>
     <ds:schemaRef ds:uri="http://schemas.microsoft.com/office/2006/metadata/contentType"/>
@@ -3171,20 +4267,4 @@
     <ds:schemaRef ds:uri="http://schemas.microsoft.com/internal/obd"/>
   </ds:schemaRefs>
 </ds:datastoreItem>
-</file>
-
-<file path=customXml/itemProps2.xml><?xml version="1.0" encoding="utf-8"?>
-<ds:datastoreItem xmlns:ds="http://schemas.openxmlformats.org/officeDocument/2006/customXml" ds:itemID="{C9E0BA61-6FB0-4700-9E96-308F302D65BC}">
-  <ds:schemaRefs>
-    <ds:schemaRef ds:uri="http://schemas.openxmlformats.org/officeDocument/2006/bibliography"/>
-  </ds:schemaRefs>
-</ds:datastoreItem>
-</file>
-
-<file path=customXml/itemProps3.xml><?xml version="1.0" encoding="utf-8"?>
-<ds:datastoreItem xmlns:ds="http://schemas.openxmlformats.org/officeDocument/2006/customXml" ds:itemID="{3BD788DE-1004-456C-A69F-A7242248FDEE}">
-  <ds:schemaRefs>
-    <ds:schemaRef ds:uri="http://schemas.microsoft.com/sharepoint/v3/contenttype/forms"/>
-  </ds:schemaRefs>
-</ds:datastoreItem>
 </file>
</xml_diff>